<commit_message>
add git command to help
</commit_message>
<xml_diff>
--- a/Справка/Полезные команды git.docx
+++ b/Справка/Полезные команды git.docx
@@ -434,22 +434,21 @@
     <w:p>
       <w:pPr>
         <w:ind w:left="705" w:hanging="705"/>
-        <w:rPr>
-          <w:lang w:val="en-US"/>
-        </w:rPr>
-      </w:pPr>
-      <w:r>
-        <w:rPr>
-          <w:lang w:val="en-US"/>
-        </w:rPr>
+      </w:pPr>
+      <w:r>
         <w:t>1.</w:t>
       </w:r>
       <w:r>
-        <w:rPr>
-          <w:lang w:val="en-US"/>
-        </w:rPr>
         <w:tab/>
-        <w:t xml:space="preserve">git </w:t>
+      </w:r>
+      <w:r>
+        <w:rPr>
+          <w:lang w:val="en-US"/>
+        </w:rPr>
+        <w:t>git</w:t>
+      </w:r>
+      <w:r>
+        <w:t xml:space="preserve"> </w:t>
       </w:r>
       <w:proofErr w:type="spellStart"/>
       <w:r>
@@ -460,34 +459,28 @@
       </w:r>
       <w:proofErr w:type="spellEnd"/>
       <w:r>
-        <w:rPr>
-          <w:lang w:val="en-US"/>
-        </w:rPr>
         <w:t xml:space="preserve"> – </w:t>
       </w:r>
       <w:r>
         <w:t>инициализация</w:t>
       </w:r>
       <w:r>
-        <w:rPr>
-          <w:lang w:val="en-US"/>
-        </w:rPr>
         <w:t xml:space="preserve"> </w:t>
       </w:r>
       <w:r>
         <w:t>репозитория</w:t>
       </w:r>
       <w:r>
-        <w:rPr>
-          <w:lang w:val="en-US"/>
-        </w:rPr>
         <w:br/>
       </w:r>
       <w:r>
         <w:rPr>
           <w:lang w:val="en-US"/>
         </w:rPr>
-        <w:t xml:space="preserve">git </w:t>
+        <w:t>git</w:t>
+      </w:r>
+      <w:r>
+        <w:t xml:space="preserve"> </w:t>
       </w:r>
       <w:proofErr w:type="spellStart"/>
       <w:r>
@@ -498,67 +491,58 @@
       </w:r>
       <w:proofErr w:type="spellEnd"/>
       <w:r>
-        <w:rPr>
-          <w:lang w:val="en-US"/>
-        </w:rPr>
-        <w:t xml:space="preserve"> --initial-branch master</w:t>
+        <w:t xml:space="preserve"> --</w:t>
+      </w:r>
+      <w:r>
+        <w:rPr>
+          <w:lang w:val="en-US"/>
+        </w:rPr>
+        <w:t>initial</w:t>
+      </w:r>
+      <w:r>
+        <w:t>-</w:t>
+      </w:r>
+      <w:r>
+        <w:rPr>
+          <w:lang w:val="en-US"/>
+        </w:rPr>
+        <w:t>branch</w:t>
+      </w:r>
+      <w:r>
+        <w:t xml:space="preserve"> </w:t>
+      </w:r>
+      <w:r>
+        <w:rPr>
+          <w:lang w:val="en-US"/>
+        </w:rPr>
+        <w:t>master</w:t>
       </w:r>
     </w:p>
     <w:p>
-      <w:pPr>
-        <w:rPr>
-          <w:lang w:val="en-US"/>
-        </w:rPr>
-      </w:pPr>
-      <w:r>
-        <w:rPr>
-          <w:lang w:val="en-US"/>
-        </w:rPr>
+      <w:r>
         <w:t>2.</w:t>
       </w:r>
       <w:r>
-        <w:rPr>
-          <w:lang w:val="en-US"/>
-        </w:rPr>
         <w:tab/>
-        <w:t xml:space="preserve">git status – </w:t>
-      </w:r>
-      <w:proofErr w:type="spellStart"/>
-      <w:r>
-        <w:rPr>
-          <w:lang w:val="en-US"/>
-        </w:rPr>
-        <w:t>проверка</w:t>
-      </w:r>
-      <w:proofErr w:type="spellEnd"/>
-      <w:r>
-        <w:rPr>
-          <w:lang w:val="en-US"/>
-        </w:rPr>
-        <w:t xml:space="preserve"> </w:t>
-      </w:r>
-      <w:proofErr w:type="spellStart"/>
-      <w:r>
-        <w:rPr>
-          <w:lang w:val="en-US"/>
-        </w:rPr>
-        <w:t>текущего</w:t>
-      </w:r>
-      <w:proofErr w:type="spellEnd"/>
-      <w:r>
-        <w:rPr>
-          <w:lang w:val="en-US"/>
-        </w:rPr>
-        <w:t xml:space="preserve"> </w:t>
-      </w:r>
-      <w:proofErr w:type="spellStart"/>
-      <w:r>
-        <w:rPr>
-          <w:lang w:val="en-US"/>
-        </w:rPr>
-        <w:t>состояния</w:t>
-      </w:r>
-      <w:proofErr w:type="spellEnd"/>
+      </w:r>
+      <w:r>
+        <w:rPr>
+          <w:lang w:val="en-US"/>
+        </w:rPr>
+        <w:t>git</w:t>
+      </w:r>
+      <w:r>
+        <w:t xml:space="preserve"> </w:t>
+      </w:r>
+      <w:r>
+        <w:rPr>
+          <w:lang w:val="en-US"/>
+        </w:rPr>
+        <w:t>status</w:t>
+      </w:r>
+      <w:r>
+        <w:t xml:space="preserve"> – проверка текущего состояния</w:t>
+      </w:r>
     </w:p>
     <w:p>
       <w:r>
@@ -815,7 +799,67 @@
         <w:ind w:left="709" w:hanging="633"/>
       </w:pPr>
       <w:r>
-        <w:t xml:space="preserve"> </w:t>
+        <w:rPr>
+          <w:lang w:val="en-US"/>
+        </w:rPr>
+        <w:t>git</w:t>
+      </w:r>
+      <w:r>
+        <w:t xml:space="preserve"> </w:t>
+      </w:r>
+      <w:r>
+        <w:rPr>
+          <w:lang w:val="en-US"/>
+        </w:rPr>
+        <w:t>remote</w:t>
+      </w:r>
+      <w:r>
+        <w:t xml:space="preserve"> </w:t>
+      </w:r>
+      <w:r>
+        <w:rPr>
+          <w:lang w:val="en-US"/>
+        </w:rPr>
+        <w:t>add</w:t>
+      </w:r>
+      <w:r>
+        <w:t xml:space="preserve"> </w:t>
+      </w:r>
+      <w:r>
+        <w:rPr>
+          <w:lang w:val="en-US"/>
+        </w:rPr>
+        <w:t>origin</w:t>
+      </w:r>
+      <w:r>
+        <w:t xml:space="preserve"> </w:t>
+      </w:r>
+      <w:r>
+        <w:rPr>
+          <w:lang w:val="en-US"/>
+        </w:rPr>
+        <w:t>https</w:t>
+      </w:r>
+      <w:r>
+        <w:t>://....</w:t>
+      </w:r>
+      <w:r>
+        <w:t xml:space="preserve"> – </w:t>
+      </w:r>
+      <w:r>
+        <w:t>связать</w:t>
+      </w:r>
+      <w:r>
+        <w:t xml:space="preserve"> </w:t>
+      </w:r>
+      <w:r>
+        <w:t>локальный</w:t>
+      </w:r>
+      <w:r>
+        <w:t xml:space="preserve"> </w:t>
+      </w:r>
+      <w:r>
+        <w:t>репозиторий с удалённым</w:t>
       </w:r>
     </w:p>
     <w:p>
@@ -829,8 +873,241 @@
         <w:ind w:left="709" w:hanging="633"/>
       </w:pPr>
       <w:r>
-        <w:t xml:space="preserve"> </w:t>
-      </w:r>
+        <w:rPr>
+          <w:lang w:val="en-US"/>
+        </w:rPr>
+        <w:t>git</w:t>
+      </w:r>
+      <w:r>
+        <w:t xml:space="preserve"> </w:t>
+      </w:r>
+      <w:r>
+        <w:rPr>
+          <w:lang w:val="en-US"/>
+        </w:rPr>
+        <w:t>push</w:t>
+      </w:r>
+      <w:r>
+        <w:t xml:space="preserve"> </w:t>
+      </w:r>
+      <w:r>
+        <w:t>–</w:t>
+      </w:r>
+      <w:r>
+        <w:t xml:space="preserve"> </w:t>
+      </w:r>
+      <w:r>
+        <w:t>отправить всё из локального репозитория в удалённый репозиторий</w:t>
+      </w:r>
+    </w:p>
+    <w:p>
+      <w:pPr>
+        <w:pStyle w:val="a7"/>
+        <w:numPr>
+          <w:ilvl w:val="0"/>
+          <w:numId w:val="3"/>
+        </w:numPr>
+        <w:spacing w:line="360" w:lineRule="auto"/>
+        <w:ind w:left="709" w:hanging="633"/>
+      </w:pPr>
+      <w:r>
+        <w:rPr>
+          <w:lang w:val="en-US"/>
+        </w:rPr>
+        <w:t>git</w:t>
+      </w:r>
+      <w:r>
+        <w:t xml:space="preserve"> </w:t>
+      </w:r>
+      <w:r>
+        <w:rPr>
+          <w:lang w:val="en-US"/>
+        </w:rPr>
+        <w:t>pull</w:t>
+      </w:r>
+      <w:r>
+        <w:t xml:space="preserve"> – принять всё с удалённого репозитория в локальный</w:t>
+      </w:r>
+    </w:p>
+    <w:p>
+      <w:pPr>
+        <w:pStyle w:val="2"/>
+        <w:rPr>
+          <w:b/>
+          <w:bCs/>
+        </w:rPr>
+      </w:pPr>
+      <w:r>
+        <w:rPr>
+          <w:b/>
+          <w:bCs/>
+        </w:rPr>
+        <w:t>Работа с ветками</w:t>
+      </w:r>
+    </w:p>
+    <w:p>
+      <w:pPr>
+        <w:pStyle w:val="a7"/>
+        <w:numPr>
+          <w:ilvl w:val="0"/>
+          <w:numId w:val="3"/>
+        </w:numPr>
+        <w:spacing w:line="360" w:lineRule="auto"/>
+        <w:ind w:left="709" w:hanging="633"/>
+      </w:pPr>
+      <w:r>
+        <w:rPr>
+          <w:lang w:val="en-US"/>
+        </w:rPr>
+        <w:t>git</w:t>
+      </w:r>
+      <w:r>
+        <w:t xml:space="preserve"> </w:t>
+      </w:r>
+      <w:r>
+        <w:rPr>
+          <w:lang w:val="en-US"/>
+        </w:rPr>
+        <w:t>branch</w:t>
+      </w:r>
+      <w:r>
+        <w:t xml:space="preserve"> – посмотреть </w:t>
+      </w:r>
+      <w:r>
+        <w:t>все ветки</w:t>
+      </w:r>
+    </w:p>
+    <w:p>
+      <w:pPr>
+        <w:pStyle w:val="a7"/>
+        <w:numPr>
+          <w:ilvl w:val="0"/>
+          <w:numId w:val="3"/>
+        </w:numPr>
+        <w:spacing w:line="360" w:lineRule="auto"/>
+        <w:ind w:left="709" w:hanging="633"/>
+      </w:pPr>
+      <w:r>
+        <w:rPr>
+          <w:lang w:val="en-US"/>
+        </w:rPr>
+        <w:t>git</w:t>
+      </w:r>
+      <w:r>
+        <w:t xml:space="preserve"> </w:t>
+      </w:r>
+      <w:r>
+        <w:rPr>
+          <w:lang w:val="en-US"/>
+        </w:rPr>
+        <w:t>checkout</w:t>
+      </w:r>
+      <w:r>
+        <w:t xml:space="preserve"> -</w:t>
+      </w:r>
+      <w:r>
+        <w:rPr>
+          <w:lang w:val="en-US"/>
+        </w:rPr>
+        <w:t>b</w:t>
+      </w:r>
+      <w:r>
+        <w:t xml:space="preserve"> </w:t>
+      </w:r>
+      <w:proofErr w:type="spellStart"/>
+      <w:r>
+        <w:t>имя</w:t>
+      </w:r>
+      <w:r>
+        <w:t>_</w:t>
+      </w:r>
+      <w:r>
+        <w:t>ветки</w:t>
+      </w:r>
+      <w:proofErr w:type="spellEnd"/>
+      <w:r>
+        <w:t xml:space="preserve"> </w:t>
+      </w:r>
+      <w:r>
+        <w:t>–</w:t>
+      </w:r>
+      <w:r>
+        <w:t xml:space="preserve"> </w:t>
+      </w:r>
+      <w:r>
+        <w:t>создать новую ветку</w:t>
+      </w:r>
+    </w:p>
+    <w:p>
+      <w:pPr>
+        <w:pStyle w:val="a7"/>
+        <w:numPr>
+          <w:ilvl w:val="0"/>
+          <w:numId w:val="3"/>
+        </w:numPr>
+        <w:spacing w:line="360" w:lineRule="auto"/>
+        <w:ind w:left="709" w:hanging="633"/>
+      </w:pPr>
+      <w:r>
+        <w:rPr>
+          <w:lang w:val="en-US"/>
+        </w:rPr>
+        <w:t>git</w:t>
+      </w:r>
+      <w:r>
+        <w:t xml:space="preserve"> </w:t>
+      </w:r>
+      <w:r>
+        <w:rPr>
+          <w:lang w:val="en-US"/>
+        </w:rPr>
+        <w:t>diff</w:t>
+      </w:r>
+      <w:r>
+        <w:t xml:space="preserve"> </w:t>
+      </w:r>
+      <w:proofErr w:type="spellStart"/>
+      <w:r>
+        <w:rPr>
+          <w:lang w:val="en-US"/>
+        </w:rPr>
+        <w:t>mster</w:t>
+      </w:r>
+      <w:proofErr w:type="spellEnd"/>
+      <w:r>
+        <w:t xml:space="preserve"> </w:t>
+      </w:r>
+      <w:r>
+        <w:t>–</w:t>
+      </w:r>
+      <w:r>
+        <w:t xml:space="preserve"> </w:t>
+      </w:r>
+      <w:r>
+        <w:t>посмотрет</w:t>
+      </w:r>
+      <w:r>
+        <w:t>ь</w:t>
+      </w:r>
+      <w:r>
+        <w:t xml:space="preserve"> изменения текущей ветки с веткой </w:t>
+      </w:r>
+      <w:r>
+        <w:rPr>
+          <w:lang w:val="en-US"/>
+        </w:rPr>
+        <w:t>master</w:t>
+      </w:r>
+    </w:p>
+    <w:p>
+      <w:pPr>
+        <w:spacing w:line="360" w:lineRule="auto"/>
+      </w:pPr>
+    </w:p>
+    <w:p>
+      <w:pPr>
+        <w:spacing w:line="360" w:lineRule="auto"/>
+      </w:pPr>
     </w:p>
     <w:sectPr>
       <w:pgSz w:w="11906" w:h="16838"/>

</xml_diff>